<commit_message>
Explicacion de mis ejercicios
</commit_message>
<xml_diff>
--- a/proyect2/Explicación Pepe.docx
+++ b/proyect2/Explicación Pepe.docx
@@ -36,43 +36,79 @@
         <w:rPr>
           <w:lang w:val="en-US"/>
         </w:rPr>
-        <w:t xml:space="preserve">The first thing we have done has been to compile the program and to debug it, to know how the variables are located in memory (although the memory space that is assigned varies, these are always ordered in a certain way). </w:t>
-      </w:r>
-    </w:p>
-    <w:p>
-      <w:pPr>
-        <w:jc w:val="both"/>
-        <w:rPr>
-          <w:lang w:val="en-US"/>
-        </w:rPr>
-      </w:pPr>
-      <w:r>
-        <w:rPr>
-          <w:lang w:val="en-US"/>
-        </w:rPr>
-        <w:t>So we can say to illustrate this explanation that the memory space allocated for each variable is:</w:t>
-      </w:r>
-    </w:p>
-    <w:p>
-      <w:pPr>
-        <w:jc w:val="both"/>
-        <w:rPr>
-          <w:lang w:val="en-US"/>
-        </w:rPr>
-      </w:pPr>
-    </w:p>
-    <w:p>
-      <w:pPr>
-        <w:jc w:val="both"/>
-        <w:rPr>
-          <w:lang w:val="en-US"/>
-        </w:rPr>
-      </w:pPr>
-      <w:r>
-        <w:rPr>
-          <w:lang w:val="en-US"/>
-        </w:rPr>
-        <w:t>char buffer[8] --&gt; 8 bytes in memory location 0x4028</w:t>
+        <w:t xml:space="preserve">The first thing we have done has been to compile the program and to debug it, to know how the variables </w:t>
+      </w:r>
+      <w:proofErr w:type="gramStart"/>
+      <w:r>
+        <w:rPr>
+          <w:lang w:val="en-US"/>
+        </w:rPr>
+        <w:t>are located in</w:t>
+      </w:r>
+      <w:proofErr w:type="gramEnd"/>
+      <w:r>
+        <w:rPr>
+          <w:lang w:val="en-US"/>
+        </w:rPr>
+        <w:t xml:space="preserve"> memory (although the memory space that is assigned varies, these are always ordered in a certain way). </w:t>
+      </w:r>
+    </w:p>
+    <w:p>
+      <w:pPr>
+        <w:jc w:val="both"/>
+        <w:rPr>
+          <w:lang w:val="en-US"/>
+        </w:rPr>
+      </w:pPr>
+      <w:proofErr w:type="gramStart"/>
+      <w:r>
+        <w:rPr>
+          <w:lang w:val="en-US"/>
+        </w:rPr>
+        <w:t>So</w:t>
+      </w:r>
+      <w:proofErr w:type="gramEnd"/>
+      <w:r>
+        <w:rPr>
+          <w:lang w:val="en-US"/>
+        </w:rPr>
+        <w:t xml:space="preserve"> we can say to illustrate this explanation that the memory space allocated for each variable is:</w:t>
+      </w:r>
+    </w:p>
+    <w:p>
+      <w:pPr>
+        <w:jc w:val="both"/>
+        <w:rPr>
+          <w:lang w:val="en-US"/>
+        </w:rPr>
+      </w:pPr>
+    </w:p>
+    <w:p>
+      <w:pPr>
+        <w:jc w:val="both"/>
+        <w:rPr>
+          <w:lang w:val="en-US"/>
+        </w:rPr>
+      </w:pPr>
+      <w:r>
+        <w:rPr>
+          <w:lang w:val="en-US"/>
+        </w:rPr>
+        <w:t xml:space="preserve">char </w:t>
+      </w:r>
+      <w:proofErr w:type="gramStart"/>
+      <w:r>
+        <w:rPr>
+          <w:lang w:val="en-US"/>
+        </w:rPr>
+        <w:t>buffer[</w:t>
+      </w:r>
+      <w:proofErr w:type="gramEnd"/>
+      <w:r>
+        <w:rPr>
+          <w:lang w:val="en-US"/>
+        </w:rPr>
+        <w:t>8] --&gt; 8 bytes in memory location 0x4028</w:t>
       </w:r>
     </w:p>
     <w:p>
@@ -125,6 +161,7 @@
         <w:t xml:space="preserve">Knowing that C does not have a certain </w:t>
       </w:r>
       <w:proofErr w:type="spellStart"/>
+      <w:proofErr w:type="gramStart"/>
       <w:r>
         <w:rPr>
           <w:lang w:val="en-US"/>
@@ -136,7 +173,14 @@
         <w:rPr>
           <w:lang w:val="en-US"/>
         </w:rPr>
-        <w:t xml:space="preserve">, but adapts to the characteristics of the machine on which it is executed, it has been verified that on the machine on which the program has been executed, the </w:t>
+        <w:t>, but</w:t>
+      </w:r>
+      <w:proofErr w:type="gramEnd"/>
+      <w:r>
+        <w:rPr>
+          <w:lang w:val="en-US"/>
+        </w:rPr>
+        <w:t xml:space="preserve"> adapts to the characteristics of the machine on which it is executed, it has been verified that on the machine on which the program has been executed, the </w:t>
       </w:r>
       <w:proofErr w:type="spellStart"/>
       <w:r>
@@ -485,6 +529,9 @@
         <w:br/>
       </w:r>
       <w:r>
+        <w:rPr>
+          <w:noProof/>
+        </w:rPr>
         <w:drawing>
           <wp:inline distT="0" distB="0" distL="0" distR="0" wp14:anchorId="1CC3420D" wp14:editId="4922DCC4">
             <wp:extent cx="3741513" cy="2720340"/>
@@ -551,6 +598,7 @@
       </w:r>
       <w:r>
         <w:rPr>
+          <w:noProof/>
           <w:lang w:val="en-US"/>
         </w:rPr>
         <w:drawing>
@@ -615,14 +663,31 @@
         <w:rPr>
           <w:lang w:val="en-US"/>
         </w:rPr>
-        <w:t xml:space="preserve"> the size of the buffer allocated to char user[10], so that we would leave the memory space allocated to task[] at 0.</w:t>
-      </w:r>
-    </w:p>
-    <w:p>
-      <w:pPr>
-        <w:jc w:val="both"/>
-      </w:pPr>
-      <w:r>
+        <w:t xml:space="preserve"> the size of the buffer allocated to char </w:t>
+      </w:r>
+      <w:proofErr w:type="gramStart"/>
+      <w:r>
+        <w:rPr>
+          <w:lang w:val="en-US"/>
+        </w:rPr>
+        <w:t>user[</w:t>
+      </w:r>
+      <w:proofErr w:type="gramEnd"/>
+      <w:r>
+        <w:rPr>
+          <w:lang w:val="en-US"/>
+        </w:rPr>
+        <w:t>10], so that we would leave the memory space allocated to task[] at 0.</w:t>
+      </w:r>
+    </w:p>
+    <w:p>
+      <w:pPr>
+        <w:jc w:val="both"/>
+      </w:pPr>
+      <w:r>
+        <w:rPr>
+          <w:noProof/>
+        </w:rPr>
         <w:drawing>
           <wp:inline distT="0" distB="0" distL="0" distR="0" wp14:anchorId="04D0D321" wp14:editId="619A71DE">
             <wp:extent cx="5400040" cy="5025390"/>
@@ -684,27 +749,824 @@
     </w:p>
     <w:p>
       <w:pPr>
-        <w:jc w:val="both"/>
-        <w:rPr>
-          <w:lang w:val="en-US"/>
-        </w:rPr>
-      </w:pPr>
-    </w:p>
-    <w:p>
-      <w:pPr>
-        <w:jc w:val="both"/>
-        <w:rPr>
-          <w:lang w:val="en-US"/>
-        </w:rPr>
-      </w:pPr>
-    </w:p>
-    <w:p>
-      <w:pPr>
-        <w:jc w:val="both"/>
-        <w:rPr>
-          <w:lang w:val="en-US"/>
-        </w:rPr>
-      </w:pPr>
+        <w:pStyle w:val="Ttulo1"/>
+        <w:rPr>
+          <w:lang w:val="en-US"/>
+        </w:rPr>
+      </w:pPr>
+      <w:r>
+        <w:rPr>
+          <w:lang w:val="en-US"/>
+        </w:rPr>
+        <w:t>Prog3</w:t>
+      </w:r>
+    </w:p>
+    <w:p>
+      <w:pPr>
+        <w:rPr>
+          <w:lang w:val="en-US"/>
+        </w:rPr>
+      </w:pPr>
+    </w:p>
+    <w:p>
+      <w:pPr>
+        <w:pStyle w:val="Ttulo1"/>
+        <w:rPr>
+          <w:lang w:val="en-US"/>
+        </w:rPr>
+      </w:pPr>
+      <w:proofErr w:type="spellStart"/>
+      <w:r>
+        <w:rPr>
+          <w:lang w:val="en-US"/>
+        </w:rPr>
+        <w:lastRenderedPageBreak/>
+        <w:t>Hello.c</w:t>
+      </w:r>
+      <w:proofErr w:type="spellEnd"/>
+    </w:p>
+    <w:p>
+      <w:pPr>
+        <w:rPr>
+          <w:lang w:val="en-US"/>
+        </w:rPr>
+      </w:pPr>
+    </w:p>
+    <w:p>
+      <w:pPr>
+        <w:rPr>
+          <w:lang w:val="en-US"/>
+        </w:rPr>
+      </w:pPr>
+      <w:r>
+        <w:rPr>
+          <w:lang w:val="en-US"/>
+        </w:rPr>
+        <w:t xml:space="preserve">This exercise could not be </w:t>
+      </w:r>
+      <w:proofErr w:type="gramStart"/>
+      <w:r>
+        <w:rPr>
+          <w:lang w:val="en-US"/>
+        </w:rPr>
+        <w:t>finished,</w:t>
+      </w:r>
+      <w:proofErr w:type="gramEnd"/>
+      <w:r>
+        <w:rPr>
+          <w:lang w:val="en-US"/>
+        </w:rPr>
+        <w:t xml:space="preserve"> however I will leave you the approach I followed so that you can understand the problem I had.</w:t>
+      </w:r>
+    </w:p>
+    <w:p>
+      <w:pPr>
+        <w:rPr>
+          <w:lang w:val="en-US"/>
+        </w:rPr>
+      </w:pPr>
+    </w:p>
+    <w:p>
+      <w:pPr>
+        <w:rPr>
+          <w:lang w:val="en-US"/>
+        </w:rPr>
+      </w:pPr>
+      <w:r>
+        <w:rPr>
+          <w:lang w:val="en-US"/>
+        </w:rPr>
+        <w:t xml:space="preserve">At the beginning of the </w:t>
+      </w:r>
+      <w:proofErr w:type="gramStart"/>
+      <w:r>
+        <w:rPr>
+          <w:lang w:val="en-US"/>
+        </w:rPr>
+        <w:t>exercise</w:t>
+      </w:r>
+      <w:proofErr w:type="gramEnd"/>
+      <w:r>
+        <w:rPr>
+          <w:lang w:val="en-US"/>
+        </w:rPr>
+        <w:t xml:space="preserve"> we are asked to write a harmless minimal C program (named </w:t>
+      </w:r>
+      <w:proofErr w:type="spellStart"/>
+      <w:r>
+        <w:rPr>
+          <w:lang w:val="en-US"/>
+        </w:rPr>
+        <w:t>hello.c</w:t>
+      </w:r>
+      <w:proofErr w:type="spellEnd"/>
+      <w:r>
+        <w:rPr>
+          <w:lang w:val="en-US"/>
+        </w:rPr>
+        <w:t xml:space="preserve">) with a BOF vulnerability. </w:t>
+      </w:r>
+    </w:p>
+    <w:p>
+      <w:pPr>
+        <w:rPr>
+          <w:lang w:val="en-US"/>
+        </w:rPr>
+      </w:pPr>
+      <w:r>
+        <w:rPr>
+          <w:lang w:val="en-US"/>
+        </w:rPr>
+        <w:t>The program that I have written with these characteristics is the following one:</w:t>
+      </w:r>
+      <w:r>
+        <w:rPr>
+          <w:lang w:val="en-US"/>
+        </w:rPr>
+        <w:br/>
+      </w:r>
+      <w:r>
+        <w:drawing>
+          <wp:inline distT="0" distB="0" distL="0" distR="0" wp14:anchorId="2827D3D7" wp14:editId="1AF6AA1C">
+            <wp:extent cx="4328535" cy="2636748"/>
+            <wp:effectExtent l="0" t="0" r="0" b="0"/>
+            <wp:docPr id="1079552889" name="Imagen 1" descr="Texto&#10;&#10;Descripción generada automáticamente"/>
+            <wp:cNvGraphicFramePr>
+              <a:graphicFrameLocks xmlns:a="http://schemas.openxmlformats.org/drawingml/2006/main" noChangeAspect="1"/>
+            </wp:cNvGraphicFramePr>
+            <a:graphic xmlns:a="http://schemas.openxmlformats.org/drawingml/2006/main">
+              <a:graphicData uri="http://schemas.openxmlformats.org/drawingml/2006/picture">
+                <pic:pic xmlns:pic="http://schemas.openxmlformats.org/drawingml/2006/picture">
+                  <pic:nvPicPr>
+                    <pic:cNvPr id="1079552889" name="Imagen 1" descr="Texto&#10;&#10;Descripción generada automáticamente"/>
+                    <pic:cNvPicPr/>
+                  </pic:nvPicPr>
+                  <pic:blipFill>
+                    <a:blip r:embed="rId12"/>
+                    <a:stretch>
+                      <a:fillRect/>
+                    </a:stretch>
+                  </pic:blipFill>
+                  <pic:spPr>
+                    <a:xfrm>
+                      <a:off x="0" y="0"/>
+                      <a:ext cx="4328535" cy="2636748"/>
+                    </a:xfrm>
+                    <a:prstGeom prst="rect">
+                      <a:avLst/>
+                    </a:prstGeom>
+                  </pic:spPr>
+                </pic:pic>
+              </a:graphicData>
+            </a:graphic>
+          </wp:inline>
+        </w:drawing>
+      </w:r>
+    </w:p>
+    <w:p>
+      <w:pPr>
+        <w:rPr>
+          <w:lang w:val="en-US"/>
+        </w:rPr>
+      </w:pPr>
+      <w:r>
+        <w:rPr>
+          <w:lang w:val="en-US"/>
+        </w:rPr>
+        <w:t xml:space="preserve">In the we have two functions; in the first one we declare a buffer of characters called buffer with capacity for 8 characters. Then, the </w:t>
+      </w:r>
+      <w:proofErr w:type="spellStart"/>
+      <w:proofErr w:type="gramStart"/>
+      <w:r>
+        <w:rPr>
+          <w:lang w:val="en-US"/>
+        </w:rPr>
+        <w:t>strcpy</w:t>
+      </w:r>
+      <w:proofErr w:type="spellEnd"/>
+      <w:r>
+        <w:rPr>
+          <w:lang w:val="en-US"/>
+        </w:rPr>
+        <w:t>(</w:t>
+      </w:r>
+      <w:proofErr w:type="gramEnd"/>
+      <w:r>
+        <w:rPr>
+          <w:lang w:val="en-US"/>
+        </w:rPr>
+        <w:t>) function is used to copy the contents of the input argument into the buffer.  It should be noted that we are not doing any buffer checking, so we could cause a buffer overflow.</w:t>
+      </w:r>
+    </w:p>
+    <w:p>
+      <w:pPr>
+        <w:rPr>
+          <w:lang w:val="en-US"/>
+        </w:rPr>
+      </w:pPr>
+    </w:p>
+    <w:p>
+      <w:pPr>
+        <w:rPr>
+          <w:lang w:val="en-US"/>
+        </w:rPr>
+      </w:pPr>
+      <w:r>
+        <w:rPr>
+          <w:lang w:val="en-US"/>
+        </w:rPr>
+        <w:t xml:space="preserve">In the main function (main), a character array called input is declared with a capacity of 16 characters. Then, a message is displayed on the screen asking the user to enter an input. The unsafe </w:t>
+      </w:r>
+      <w:proofErr w:type="gramStart"/>
+      <w:r>
+        <w:rPr>
+          <w:lang w:val="en-US"/>
+        </w:rPr>
+        <w:t>gets(</w:t>
+      </w:r>
+      <w:proofErr w:type="gramEnd"/>
+      <w:r>
+        <w:rPr>
+          <w:lang w:val="en-US"/>
+        </w:rPr>
+        <w:t xml:space="preserve">) function is used to read the user's input and store it in input. </w:t>
+      </w:r>
+      <w:proofErr w:type="gramStart"/>
+      <w:r>
+        <w:rPr>
+          <w:lang w:val="en-US"/>
+        </w:rPr>
+        <w:t>gets(</w:t>
+      </w:r>
+      <w:proofErr w:type="gramEnd"/>
+      <w:r>
+        <w:rPr>
+          <w:lang w:val="en-US"/>
+        </w:rPr>
+        <w:t>) does not perform any buffer size check and may lead to a buffer overflow if the user enters more than 16 characters.</w:t>
+      </w:r>
+    </w:p>
+    <w:p>
+      <w:pPr>
+        <w:rPr>
+          <w:lang w:val="en-US"/>
+        </w:rPr>
+      </w:pPr>
+      <w:r>
+        <w:rPr>
+          <w:lang w:val="en-US"/>
+        </w:rPr>
+        <w:t xml:space="preserve">The </w:t>
+      </w:r>
+      <w:proofErr w:type="spellStart"/>
+      <w:proofErr w:type="gramStart"/>
+      <w:r>
+        <w:rPr>
+          <w:lang w:val="en-US"/>
+        </w:rPr>
+        <w:t>vulnerableFunction</w:t>
+      </w:r>
+      <w:proofErr w:type="spellEnd"/>
+      <w:r>
+        <w:rPr>
+          <w:lang w:val="en-US"/>
+        </w:rPr>
+        <w:t>(</w:t>
+      </w:r>
+      <w:proofErr w:type="gramEnd"/>
+      <w:r>
+        <w:rPr>
+          <w:lang w:val="en-US"/>
+        </w:rPr>
+        <w:t xml:space="preserve">) function is then called passing input as an argument. This can lead to a buffer overflow inside </w:t>
+      </w:r>
+      <w:proofErr w:type="spellStart"/>
+      <w:proofErr w:type="gramStart"/>
+      <w:r>
+        <w:rPr>
+          <w:lang w:val="en-US"/>
+        </w:rPr>
+        <w:t>vulnerableFunction</w:t>
+      </w:r>
+      <w:proofErr w:type="spellEnd"/>
+      <w:r>
+        <w:rPr>
+          <w:lang w:val="en-US"/>
+        </w:rPr>
+        <w:t>(</w:t>
+      </w:r>
+      <w:proofErr w:type="gramEnd"/>
+      <w:r>
+        <w:rPr>
+          <w:lang w:val="en-US"/>
+        </w:rPr>
+        <w:t>) if the content of input is too long.</w:t>
+      </w:r>
+    </w:p>
+    <w:p>
+      <w:pPr>
+        <w:rPr>
+          <w:lang w:val="en-US"/>
+        </w:rPr>
+      </w:pPr>
+    </w:p>
+    <w:p>
+      <w:pPr>
+        <w:rPr>
+          <w:lang w:val="en-US"/>
+        </w:rPr>
+      </w:pPr>
+      <w:r>
+        <w:rPr>
+          <w:lang w:val="en-US"/>
+        </w:rPr>
+        <w:t>Let's compile it to get into debugging.</w:t>
+      </w:r>
+    </w:p>
+    <w:p>
+      <w:pPr>
+        <w:rPr>
+          <w:lang w:val="en-US"/>
+        </w:rPr>
+      </w:pPr>
+      <w:r>
+        <w:rPr>
+          <w:lang w:val="en-US"/>
+        </w:rPr>
+        <w:t xml:space="preserve">We open the command terminal and enter the following command to debug </w:t>
+      </w:r>
+      <w:proofErr w:type="spellStart"/>
+      <w:r>
+        <w:rPr>
+          <w:lang w:val="en-US"/>
+        </w:rPr>
+        <w:t>hello.c</w:t>
+      </w:r>
+      <w:proofErr w:type="spellEnd"/>
+      <w:r>
+        <w:rPr>
+          <w:lang w:val="de-DE"/>
+        </w:rPr>
+        <w:drawing>
+          <wp:inline distT="0" distB="0" distL="0" distR="0" wp14:anchorId="2E3E9B3F" wp14:editId="32D6935C">
+            <wp:extent cx="4709568" cy="426757"/>
+            <wp:effectExtent l="0" t="0" r="0" b="0"/>
+            <wp:docPr id="1338812592" name="Imagen 1"/>
+            <wp:cNvGraphicFramePr>
+              <a:graphicFrameLocks xmlns:a="http://schemas.openxmlformats.org/drawingml/2006/main" noChangeAspect="1"/>
+            </wp:cNvGraphicFramePr>
+            <a:graphic xmlns:a="http://schemas.openxmlformats.org/drawingml/2006/main">
+              <a:graphicData uri="http://schemas.openxmlformats.org/drawingml/2006/picture">
+                <pic:pic xmlns:pic="http://schemas.openxmlformats.org/drawingml/2006/picture">
+                  <pic:nvPicPr>
+                    <pic:cNvPr id="1338812592" name=""/>
+                    <pic:cNvPicPr/>
+                  </pic:nvPicPr>
+                  <pic:blipFill>
+                    <a:blip r:embed="rId13"/>
+                    <a:stretch>
+                      <a:fillRect/>
+                    </a:stretch>
+                  </pic:blipFill>
+                  <pic:spPr>
+                    <a:xfrm>
+                      <a:off x="0" y="0"/>
+                      <a:ext cx="4709568" cy="426757"/>
+                    </a:xfrm>
+                    <a:prstGeom prst="rect">
+                      <a:avLst/>
+                    </a:prstGeom>
+                  </pic:spPr>
+                </pic:pic>
+              </a:graphicData>
+            </a:graphic>
+          </wp:inline>
+        </w:drawing>
+      </w:r>
+    </w:p>
+    <w:p>
+      <w:pPr>
+        <w:rPr>
+          <w:lang w:val="en-US"/>
+        </w:rPr>
+      </w:pPr>
+      <w:proofErr w:type="gramStart"/>
+      <w:r>
+        <w:rPr>
+          <w:lang w:val="en-US"/>
+        </w:rPr>
+        <w:lastRenderedPageBreak/>
+        <w:t>Next</w:t>
+      </w:r>
+      <w:proofErr w:type="gramEnd"/>
+      <w:r>
+        <w:rPr>
+          <w:lang w:val="en-US"/>
+        </w:rPr>
+        <w:t xml:space="preserve"> we proceed to debug the program and set breakpoints</w:t>
+      </w:r>
+      <w:r>
+        <w:drawing>
+          <wp:inline distT="0" distB="0" distL="0" distR="0" wp14:anchorId="2D659127" wp14:editId="2C7E4622">
+            <wp:extent cx="5380186" cy="2796782"/>
+            <wp:effectExtent l="0" t="0" r="0" b="3810"/>
+            <wp:docPr id="1035045487" name="Imagen 1" descr="Texto&#10;&#10;Descripción generada automáticamente"/>
+            <wp:cNvGraphicFramePr>
+              <a:graphicFrameLocks xmlns:a="http://schemas.openxmlformats.org/drawingml/2006/main" noChangeAspect="1"/>
+            </wp:cNvGraphicFramePr>
+            <a:graphic xmlns:a="http://schemas.openxmlformats.org/drawingml/2006/main">
+              <a:graphicData uri="http://schemas.openxmlformats.org/drawingml/2006/picture">
+                <pic:pic xmlns:pic="http://schemas.openxmlformats.org/drawingml/2006/picture">
+                  <pic:nvPicPr>
+                    <pic:cNvPr id="1035045487" name="Imagen 1" descr="Texto&#10;&#10;Descripción generada automáticamente"/>
+                    <pic:cNvPicPr/>
+                  </pic:nvPicPr>
+                  <pic:blipFill>
+                    <a:blip r:embed="rId14"/>
+                    <a:stretch>
+                      <a:fillRect/>
+                    </a:stretch>
+                  </pic:blipFill>
+                  <pic:spPr>
+                    <a:xfrm>
+                      <a:off x="0" y="0"/>
+                      <a:ext cx="5380186" cy="2796782"/>
+                    </a:xfrm>
+                    <a:prstGeom prst="rect">
+                      <a:avLst/>
+                    </a:prstGeom>
+                  </pic:spPr>
+                </pic:pic>
+              </a:graphicData>
+            </a:graphic>
+          </wp:inline>
+        </w:drawing>
+      </w:r>
+    </w:p>
+    <w:p>
+      <w:pPr>
+        <w:rPr>
+          <w:lang w:val="en-US"/>
+        </w:rPr>
+      </w:pPr>
+      <w:proofErr w:type="gramStart"/>
+      <w:r>
+        <w:rPr>
+          <w:lang w:val="en-US"/>
+        </w:rPr>
+        <w:t>Actually</w:t>
+      </w:r>
+      <w:proofErr w:type="gramEnd"/>
+      <w:r>
+        <w:rPr>
+          <w:lang w:val="en-US"/>
+        </w:rPr>
+        <w:t xml:space="preserve"> the only break that needs to be analyzed is in </w:t>
+      </w:r>
+      <w:proofErr w:type="spellStart"/>
+      <w:r>
+        <w:rPr>
+          <w:lang w:val="en-US"/>
+        </w:rPr>
+        <w:t>vulnerableFunction</w:t>
+      </w:r>
+      <w:proofErr w:type="spellEnd"/>
+      <w:r>
+        <w:rPr>
+          <w:lang w:val="en-US"/>
+        </w:rPr>
+        <w:t>.</w:t>
+      </w:r>
+    </w:p>
+    <w:p>
+      <w:pPr>
+        <w:rPr>
+          <w:lang w:val="en-US"/>
+        </w:rPr>
+      </w:pPr>
+      <w:r>
+        <w:rPr>
+          <w:lang w:val="en-US"/>
+        </w:rPr>
+        <w:t xml:space="preserve">We start the </w:t>
+      </w:r>
+      <w:proofErr w:type="gramStart"/>
+      <w:r>
+        <w:rPr>
+          <w:lang w:val="en-US"/>
+        </w:rPr>
+        <w:t>debugging</w:t>
+      </w:r>
+      <w:proofErr w:type="gramEnd"/>
+      <w:r>
+        <w:rPr>
+          <w:lang w:val="en-US"/>
+        </w:rPr>
+        <w:t xml:space="preserve"> and we look at the value of rip, and the content of </w:t>
+      </w:r>
+      <w:proofErr w:type="spellStart"/>
+      <w:r>
+        <w:rPr>
+          <w:lang w:val="en-US"/>
+        </w:rPr>
+        <w:t>bufer</w:t>
+      </w:r>
+      <w:proofErr w:type="spellEnd"/>
+      <w:r>
+        <w:rPr>
+          <w:lang w:val="en-US"/>
+        </w:rPr>
+        <w:t xml:space="preserve"> and its position in memory</w:t>
+      </w:r>
+      <w:r>
+        <w:drawing>
+          <wp:inline distT="0" distB="0" distL="0" distR="0" wp14:anchorId="44AA93FB" wp14:editId="2B233E6B">
+            <wp:extent cx="5400040" cy="1434465"/>
+            <wp:effectExtent l="0" t="0" r="0" b="0"/>
+            <wp:docPr id="967628855" name="Imagen 1" descr="Texto&#10;&#10;Descripción generada automáticamente"/>
+            <wp:cNvGraphicFramePr>
+              <a:graphicFrameLocks xmlns:a="http://schemas.openxmlformats.org/drawingml/2006/main" noChangeAspect="1"/>
+            </wp:cNvGraphicFramePr>
+            <a:graphic xmlns:a="http://schemas.openxmlformats.org/drawingml/2006/main">
+              <a:graphicData uri="http://schemas.openxmlformats.org/drawingml/2006/picture">
+                <pic:pic xmlns:pic="http://schemas.openxmlformats.org/drawingml/2006/picture">
+                  <pic:nvPicPr>
+                    <pic:cNvPr id="967628855" name="Imagen 1" descr="Texto&#10;&#10;Descripción generada automáticamente"/>
+                    <pic:cNvPicPr/>
+                  </pic:nvPicPr>
+                  <pic:blipFill>
+                    <a:blip r:embed="rId15"/>
+                    <a:stretch>
+                      <a:fillRect/>
+                    </a:stretch>
+                  </pic:blipFill>
+                  <pic:spPr>
+                    <a:xfrm>
+                      <a:off x="0" y="0"/>
+                      <a:ext cx="5400040" cy="1434465"/>
+                    </a:xfrm>
+                    <a:prstGeom prst="rect">
+                      <a:avLst/>
+                    </a:prstGeom>
+                  </pic:spPr>
+                </pic:pic>
+              </a:graphicData>
+            </a:graphic>
+          </wp:inline>
+        </w:drawing>
+      </w:r>
+    </w:p>
+    <w:p>
+      <w:pPr>
+        <w:rPr>
+          <w:lang w:val="en-US"/>
+        </w:rPr>
+      </w:pPr>
+      <w:r>
+        <w:rPr>
+          <w:lang w:val="en-US"/>
+        </w:rPr>
+        <w:t>We can see that rip is at 0x7fffffffffffde18, the buffer is at position 0x7fffffffffffde08 and contains AAAAAAAAAA.</w:t>
+      </w:r>
+    </w:p>
+    <w:p>
+      <w:pPr>
+        <w:rPr>
+          <w:lang w:val="en-US"/>
+        </w:rPr>
+      </w:pPr>
+      <w:r>
+        <w:rPr>
+          <w:lang w:val="en-US"/>
+        </w:rPr>
+        <w:t xml:space="preserve">If we subtract the two </w:t>
+      </w:r>
+      <w:proofErr w:type="gramStart"/>
+      <w:r>
+        <w:rPr>
+          <w:lang w:val="en-US"/>
+        </w:rPr>
+        <w:t>positions</w:t>
+      </w:r>
+      <w:proofErr w:type="gramEnd"/>
+      <w:r>
+        <w:rPr>
+          <w:lang w:val="en-US"/>
+        </w:rPr>
+        <w:t xml:space="preserve"> we would have a space of 16 Bytes between them.</w:t>
+      </w:r>
+    </w:p>
+    <w:p>
+      <w:pPr>
+        <w:rPr>
+          <w:lang w:val="en-US"/>
+        </w:rPr>
+      </w:pPr>
+      <w:proofErr w:type="gramStart"/>
+      <w:r>
+        <w:rPr>
+          <w:lang w:val="en-US"/>
+        </w:rPr>
+        <w:t>Note also</w:t>
+      </w:r>
+      <w:proofErr w:type="gramEnd"/>
+      <w:r>
+        <w:rPr>
+          <w:lang w:val="en-US"/>
+        </w:rPr>
+        <w:t xml:space="preserve"> the saved rip above, whose address is 0x5555555555555100.</w:t>
+      </w:r>
+    </w:p>
+    <w:p>
+      <w:pPr>
+        <w:rPr>
+          <w:lang w:val="en-US"/>
+        </w:rPr>
+      </w:pPr>
+    </w:p>
+    <w:p>
+      <w:pPr>
+        <w:rPr>
+          <w:lang w:val="en-US"/>
+        </w:rPr>
+      </w:pPr>
+      <w:r>
+        <w:rPr>
+          <w:lang w:val="en-US"/>
+        </w:rPr>
+        <w:t>We proceed to inject the entry to exploit the vulnerability:</w:t>
+      </w:r>
+    </w:p>
+    <w:p>
+      <w:pPr>
+        <w:rPr>
+          <w:lang w:val="en-US"/>
+        </w:rPr>
+      </w:pPr>
+      <w:r>
+        <w:rPr>
+          <w:lang w:val="en-US"/>
+        </w:rPr>
+        <w:lastRenderedPageBreak/>
+        <w:t>AAAAAAAAAAAAAAAA\x00\x51\x55\x55\x55\x55\x00Hello, world</w:t>
+      </w:r>
+      <w:r>
+        <w:drawing>
+          <wp:inline distT="0" distB="0" distL="0" distR="0" wp14:anchorId="6C35208C" wp14:editId="4ECEF5B9">
+            <wp:extent cx="5400040" cy="2960370"/>
+            <wp:effectExtent l="0" t="0" r="0" b="0"/>
+            <wp:docPr id="1425341157" name="Imagen 1" descr="Texto&#10;&#10;Descripción generada automáticamente"/>
+            <wp:cNvGraphicFramePr>
+              <a:graphicFrameLocks xmlns:a="http://schemas.openxmlformats.org/drawingml/2006/main" noChangeAspect="1"/>
+            </wp:cNvGraphicFramePr>
+            <a:graphic xmlns:a="http://schemas.openxmlformats.org/drawingml/2006/main">
+              <a:graphicData uri="http://schemas.openxmlformats.org/drawingml/2006/picture">
+                <pic:pic xmlns:pic="http://schemas.openxmlformats.org/drawingml/2006/picture">
+                  <pic:nvPicPr>
+                    <pic:cNvPr id="1425341157" name="Imagen 1" descr="Texto&#10;&#10;Descripción generada automáticamente"/>
+                    <pic:cNvPicPr/>
+                  </pic:nvPicPr>
+                  <pic:blipFill>
+                    <a:blip r:embed="rId16"/>
+                    <a:stretch>
+                      <a:fillRect/>
+                    </a:stretch>
+                  </pic:blipFill>
+                  <pic:spPr>
+                    <a:xfrm>
+                      <a:off x="0" y="0"/>
+                      <a:ext cx="5400040" cy="2960370"/>
+                    </a:xfrm>
+                    <a:prstGeom prst="rect">
+                      <a:avLst/>
+                    </a:prstGeom>
+                  </pic:spPr>
+                </pic:pic>
+              </a:graphicData>
+            </a:graphic>
+          </wp:inline>
+        </w:drawing>
+      </w:r>
+    </w:p>
+    <w:p>
+      <w:pPr>
+        <w:rPr>
+          <w:lang w:val="en-US"/>
+        </w:rPr>
+      </w:pPr>
+      <w:r>
+        <w:rPr>
+          <w:lang w:val="en-US"/>
+        </w:rPr>
+        <w:t>As we can see in the buffer is stored "AAAAAAAAAAAAAAAAAAAAAAAAAAAAAAAAAAAAAAAAAAAAAAAAAAAAAAAAAAAAAAAAAAAAAAAAAAAAAAAAAAAAAAAAAAAAAAAAAAAAAAAAAAAAAAAAAAAAAAAAAAAAAAAAAAAAAAAAAAAAAAAAAAAAAAAAAAAAAAAAAAAAAAAAAAAAAA," and gives us a Segmentation fail error.</w:t>
+      </w:r>
+    </w:p>
+    <w:p>
+      <w:pPr>
+        <w:rPr>
+          <w:lang w:val="en-US"/>
+        </w:rPr>
+      </w:pPr>
+    </w:p>
+    <w:p>
+      <w:pPr>
+        <w:rPr>
+          <w:lang w:val="en-US"/>
+        </w:rPr>
+      </w:pPr>
+      <w:r>
+        <w:rPr>
+          <w:lang w:val="en-US"/>
+        </w:rPr>
+        <w:t>The thing is that I have been trying this input with different lengths of A, and it always ends up giving me the same thing, so I don't really know what we are doing wrong.</w:t>
+      </w:r>
+      <w:r>
+        <w:drawing>
+          <wp:inline distT="0" distB="0" distL="0" distR="0" wp14:anchorId="758D3267" wp14:editId="2C953FED">
+            <wp:extent cx="5043521" cy="3063240"/>
+            <wp:effectExtent l="0" t="0" r="5080" b="3810"/>
+            <wp:docPr id="480738519" name="Imagen 1" descr="Texto&#10;&#10;Descripción generada automáticamente"/>
+            <wp:cNvGraphicFramePr>
+              <a:graphicFrameLocks xmlns:a="http://schemas.openxmlformats.org/drawingml/2006/main" noChangeAspect="1"/>
+            </wp:cNvGraphicFramePr>
+            <a:graphic xmlns:a="http://schemas.openxmlformats.org/drawingml/2006/main">
+              <a:graphicData uri="http://schemas.openxmlformats.org/drawingml/2006/picture">
+                <pic:pic xmlns:pic="http://schemas.openxmlformats.org/drawingml/2006/picture">
+                  <pic:nvPicPr>
+                    <pic:cNvPr id="480738519" name="Imagen 1" descr="Texto&#10;&#10;Descripción generada automáticamente"/>
+                    <pic:cNvPicPr/>
+                  </pic:nvPicPr>
+                  <pic:blipFill>
+                    <a:blip r:embed="rId17"/>
+                    <a:stretch>
+                      <a:fillRect/>
+                    </a:stretch>
+                  </pic:blipFill>
+                  <pic:spPr>
+                    <a:xfrm>
+                      <a:off x="0" y="0"/>
+                      <a:ext cx="5061617" cy="3074231"/>
+                    </a:xfrm>
+                    <a:prstGeom prst="rect">
+                      <a:avLst/>
+                    </a:prstGeom>
+                  </pic:spPr>
+                </pic:pic>
+              </a:graphicData>
+            </a:graphic>
+          </wp:inline>
+        </w:drawing>
+      </w:r>
+      <w:r>
+        <w:rPr>
+          <w:lang w:val="en-US"/>
+        </w:rPr>
+        <w:t xml:space="preserve"> </w:t>
+      </w:r>
+    </w:p>
+    <w:p>
+      <w:pPr>
+        <w:rPr>
+          <w:lang w:val="en-US"/>
+        </w:rPr>
+      </w:pPr>
+    </w:p>
+    <w:p>
+      <w:pPr>
+        <w:pStyle w:val="Ttulo1"/>
+        <w:rPr>
+          <w:lang w:val="en-US"/>
+        </w:rPr>
+      </w:pPr>
+      <w:proofErr w:type="spellStart"/>
+      <w:r>
+        <w:rPr>
+          <w:lang w:val="en-US"/>
+        </w:rPr>
+        <w:t>Offbyone.c</w:t>
+      </w:r>
+      <w:proofErr w:type="spellEnd"/>
+    </w:p>
+    <w:p>
+      <w:pPr>
+        <w:rPr>
+          <w:lang w:val="en-US"/>
+        </w:rPr>
+      </w:pPr>
+      <w:r>
+        <w:rPr>
+          <w:lang w:val="en-US"/>
+        </w:rPr>
+        <w:t xml:space="preserve">In this program we have had similar failures to </w:t>
+      </w:r>
+      <w:proofErr w:type="spellStart"/>
+      <w:r>
+        <w:rPr>
+          <w:lang w:val="en-US"/>
+        </w:rPr>
+        <w:t>Hello.c</w:t>
+      </w:r>
+      <w:proofErr w:type="spellEnd"/>
     </w:p>
     <w:sectPr>
       <w:pgSz w:w="11906" w:h="16838"/>
@@ -1360,7 +2222,6 @@
   <w:style w:type="character" w:default="1" w:styleId="Fuentedeprrafopredeter">
     <w:name w:val="Default Paragraph Font"/>
     <w:uiPriority w:val="1"/>
-    <w:semiHidden/>
     <w:unhideWhenUsed/>
   </w:style>
   <w:style w:type="table" w:default="1" w:styleId="Tablanormal">

</xml_diff>